<commit_message>
this is from misbah with merge conflict
</commit_message>
<xml_diff>
--- a/intro_to_git.docx
+++ b/intro_to_git.docx
@@ -1,6 +1,6 @@
 
 <file path=word/document.xml><?xml version="1.0" encoding="utf-8"?>
-<w:document xmlns:wpc="http://schemas.microsoft.com/office/word/2010/wordprocessingCanvas" xmlns:mc="http://schemas.openxmlformats.org/markup-compatibility/2006" xmlns:o="urn:schemas-microsoft-com:office:office" xmlns:r="http://schemas.openxmlformats.org/officeDocument/2006/relationships" xmlns:m="http://schemas.openxmlformats.org/officeDocument/2006/math" xmlns:v="urn:schemas-microsoft-com:vml" xmlns:wp14="http://schemas.microsoft.com/office/word/2010/wordprocessingDrawing" xmlns:wp="http://schemas.openxmlformats.org/drawingml/2006/wordprocessingDrawing" xmlns:w10="urn:schemas-microsoft-com:office:word" xmlns:w="http://schemas.openxmlformats.org/wordprocessingml/2006/main" xmlns:w14="http://schemas.microsoft.com/office/word/2010/wordml" xmlns:w15="http://schemas.microsoft.com/office/word/2012/wordml" xmlns:wpg="http://schemas.microsoft.com/office/word/2010/wordprocessingGroup" xmlns:wpi="http://schemas.microsoft.com/office/word/2010/wordprocessingInk" xmlns:wne="http://schemas.microsoft.com/office/word/2006/wordml" xmlns:wps="http://schemas.microsoft.com/office/word/2010/wordprocessingShape" mc:Ignorable="w14 w15 wp14">
+<w:document xmlns:wpc="http://schemas.microsoft.com/office/word/2010/wordprocessingCanvas" xmlns:cx="http://schemas.microsoft.com/office/drawing/2014/chartex" xmlns:cx1="http://schemas.microsoft.com/office/drawing/2015/9/8/chartex" xmlns:cx2="http://schemas.microsoft.com/office/drawing/2015/10/21/chartex" xmlns:cx3="http://schemas.microsoft.com/office/drawing/2016/5/9/chartex" xmlns:cx4="http://schemas.microsoft.com/office/drawing/2016/5/10/chartex" xmlns:cx5="http://schemas.microsoft.com/office/drawing/2016/5/11/chartex" xmlns:cx6="http://schemas.microsoft.com/office/drawing/2016/5/12/chartex" xmlns:cx7="http://schemas.microsoft.com/office/drawing/2016/5/13/chartex" xmlns:cx8="http://schemas.microsoft.com/office/drawing/2016/5/14/chartex" xmlns:mc="http://schemas.openxmlformats.org/markup-compatibility/2006" xmlns:aink="http://schemas.microsoft.com/office/drawing/2016/ink" xmlns:am3d="http://schemas.microsoft.com/office/drawing/2017/model3d" xmlns:o="urn:schemas-microsoft-com:office:office" xmlns:r="http://schemas.openxmlformats.org/officeDocument/2006/relationships" xmlns:m="http://schemas.openxmlformats.org/officeDocument/2006/math" xmlns:v="urn:schemas-microsoft-com:vml" xmlns:wp14="http://schemas.microsoft.com/office/word/2010/wordprocessingDrawing" xmlns:wp="http://schemas.openxmlformats.org/drawingml/2006/wordprocessingDrawing" xmlns:w10="urn:schemas-microsoft-com:office:word" xmlns:w="http://schemas.openxmlformats.org/wordprocessingml/2006/main" xmlns:w14="http://schemas.microsoft.com/office/word/2010/wordml" xmlns:w15="http://schemas.microsoft.com/office/word/2012/wordml" xmlns:w16cid="http://schemas.microsoft.com/office/word/2016/wordml/cid" xmlns:w16se="http://schemas.microsoft.com/office/word/2015/wordml/symex" xmlns:wpg="http://schemas.microsoft.com/office/word/2010/wordprocessingGroup" xmlns:wpi="http://schemas.microsoft.com/office/word/2010/wordprocessingInk" xmlns:wne="http://schemas.microsoft.com/office/word/2006/wordml" xmlns:wps="http://schemas.microsoft.com/office/word/2010/wordprocessingShape" mc:Ignorable="w14 w15 w16se w16cid wp14">
   <w:body>
     <w:p>
       <w:pPr>
@@ -43,7 +43,29 @@
             <w:sz w:val="21"/>
             <w:szCs w:val="21"/>
           </w:rPr>
-          <w:t>/ɡɪt/</w:t>
+          <w:t>/</w:t>
+        </w:r>
+        <w:proofErr w:type="spellStart"/>
+        <w:r>
+          <w:rPr>
+            <w:rStyle w:val="Hyperlink"/>
+            <w:rFonts w:ascii="Arial" w:hAnsi="Arial" w:cs="Arial"/>
+            <w:color w:val="0B0080"/>
+            <w:sz w:val="21"/>
+            <w:szCs w:val="21"/>
+          </w:rPr>
+          <w:t>ɡɪt</w:t>
+        </w:r>
+        <w:proofErr w:type="spellEnd"/>
+        <w:r>
+          <w:rPr>
+            <w:rStyle w:val="Hyperlink"/>
+            <w:rFonts w:ascii="Arial" w:hAnsi="Arial" w:cs="Arial"/>
+            <w:color w:val="0B0080"/>
+            <w:sz w:val="21"/>
+            <w:szCs w:val="21"/>
+          </w:rPr>
+          <w:t>/</w:t>
         </w:r>
       </w:hyperlink>
       <w:r>
@@ -392,7 +414,27 @@
           <w:sz w:val="21"/>
           <w:szCs w:val="21"/>
         </w:rPr>
-        <w:t> Since 2005, Junio Hamano has been the core maintainer. As with most other distributed version-control systems, and unlike most </w:t>
+        <w:t xml:space="preserve"> Since 2005, </w:t>
+      </w:r>
+      <w:proofErr w:type="spellStart"/>
+      <w:r>
+        <w:rPr>
+          <w:rFonts w:ascii="Arial" w:hAnsi="Arial" w:cs="Arial"/>
+          <w:color w:val="202122"/>
+          <w:sz w:val="21"/>
+          <w:szCs w:val="21"/>
+        </w:rPr>
+        <w:t>Junio</w:t>
+      </w:r>
+      <w:proofErr w:type="spellEnd"/>
+      <w:r>
+        <w:rPr>
+          <w:rFonts w:ascii="Arial" w:hAnsi="Arial" w:cs="Arial"/>
+          <w:color w:val="202122"/>
+          <w:sz w:val="21"/>
+          <w:szCs w:val="21"/>
+        </w:rPr>
+        <w:t xml:space="preserve"> Hamano has been the core maintainer. As with most other distributed version-control systems, and unlike most </w:t>
       </w:r>
       <w:hyperlink r:id="rId20" w:tooltip="Client–server" w:history="1">
         <w:r>
@@ -544,9 +586,56 @@
       </w:r>
     </w:p>
     <w:p>
+      <w:pPr>
+        <w:pStyle w:val="NormalWeb"/>
+        <w:shd w:val="clear" w:color="auto" w:fill="FFFFFF"/>
+        <w:spacing w:before="120" w:beforeAutospacing="0" w:after="120" w:afterAutospacing="0"/>
+        <w:rPr>
+          <w:rFonts w:ascii="Arial" w:hAnsi="Arial" w:cs="Arial"/>
+          <w:color w:val="202122"/>
+          <w:sz w:val="21"/>
+          <w:szCs w:val="21"/>
+        </w:rPr>
+      </w:pPr>
+    </w:p>
+    <w:p>
+      <w:pPr>
+        <w:pStyle w:val="NormalWeb"/>
+        <w:shd w:val="clear" w:color="auto" w:fill="FFFFFF"/>
+        <w:spacing w:before="120" w:beforeAutospacing="0" w:after="120" w:afterAutospacing="0"/>
+        <w:rPr>
+          <w:rFonts w:ascii="Arial" w:hAnsi="Arial" w:cs="Arial"/>
+          <w:color w:val="202122"/>
+          <w:sz w:val="21"/>
+          <w:szCs w:val="21"/>
+        </w:rPr>
+      </w:pPr>
+    </w:p>
+    <w:p>
+      <w:pPr>
+        <w:pStyle w:val="NormalWeb"/>
+        <w:shd w:val="clear" w:color="auto" w:fill="FFFFFF"/>
+        <w:spacing w:before="120" w:beforeAutospacing="0" w:after="120" w:afterAutospacing="0"/>
+        <w:rPr>
+          <w:rFonts w:ascii="Arial" w:hAnsi="Arial" w:cs="Arial"/>
+          <w:color w:val="202122"/>
+          <w:sz w:val="21"/>
+          <w:szCs w:val="21"/>
+        </w:rPr>
+      </w:pPr>
+      <w:r>
+        <w:rPr>
+          <w:rFonts w:ascii="Arial" w:hAnsi="Arial" w:cs="Arial"/>
+          <w:color w:val="202122"/>
+          <w:sz w:val="21"/>
+          <w:szCs w:val="21"/>
+        </w:rPr>
+        <w:t>This is some addition by Misbah</w:t>
+      </w:r>
       <w:bookmarkStart w:id="0" w:name="_GoBack"/>
       <w:bookmarkEnd w:id="0"/>
     </w:p>
+    <w:p/>
     <w:sectPr>
       <w:pgSz w:w="11906" w:h="16838"/>
       <w:pgMar w:top="1440" w:right="1440" w:bottom="1440" w:left="1440" w:header="708" w:footer="708" w:gutter="0"/>
@@ -558,7 +647,7 @@
 </file>
 
 <file path=word/styles.xml><?xml version="1.0" encoding="utf-8"?>
-<w:styles xmlns:mc="http://schemas.openxmlformats.org/markup-compatibility/2006" xmlns:r="http://schemas.openxmlformats.org/officeDocument/2006/relationships" xmlns:w="http://schemas.openxmlformats.org/wordprocessingml/2006/main" xmlns:w14="http://schemas.microsoft.com/office/word/2010/wordml" xmlns:w15="http://schemas.microsoft.com/office/word/2012/wordml" mc:Ignorable="w14 w15">
+<w:styles xmlns:mc="http://schemas.openxmlformats.org/markup-compatibility/2006" xmlns:r="http://schemas.openxmlformats.org/officeDocument/2006/relationships" xmlns:w="http://schemas.openxmlformats.org/wordprocessingml/2006/main" xmlns:w14="http://schemas.microsoft.com/office/word/2010/wordml" xmlns:w15="http://schemas.microsoft.com/office/word/2012/wordml" xmlns:w16cid="http://schemas.microsoft.com/office/word/2016/wordml/cid" xmlns:w16se="http://schemas.microsoft.com/office/word/2015/wordml/symex" mc:Ignorable="w14 w15 w16se w16cid">
   <w:docDefaults>
     <w:rPrDefault>
       <w:rPr>
@@ -574,7 +663,7 @@
       </w:pPr>
     </w:pPrDefault>
   </w:docDefaults>
-  <w:latentStyles w:defLockedState="0" w:defUIPriority="99" w:defSemiHidden="0" w:defUnhideWhenUsed="0" w:defQFormat="0" w:count="371">
+  <w:latentStyles w:defLockedState="0" w:defUIPriority="99" w:defSemiHidden="0" w:defUnhideWhenUsed="0" w:defQFormat="0" w:count="375">
     <w:lsdException w:name="Normal" w:uiPriority="0" w:qFormat="1"/>
     <w:lsdException w:name="heading 1" w:uiPriority="9" w:qFormat="1"/>
     <w:lsdException w:name="heading 2" w:semiHidden="1" w:uiPriority="9" w:unhideWhenUsed="1" w:qFormat="1"/>
@@ -680,7 +769,6 @@
     <w:lsdException w:name="HTML Sample" w:semiHidden="1" w:unhideWhenUsed="1"/>
     <w:lsdException w:name="HTML Typewriter" w:semiHidden="1" w:unhideWhenUsed="1"/>
     <w:lsdException w:name="HTML Variable" w:semiHidden="1" w:unhideWhenUsed="1"/>
-    <w:lsdException w:name="Normal Table" w:semiHidden="1" w:unhideWhenUsed="1"/>
     <w:lsdException w:name="annotation subject" w:semiHidden="1" w:unhideWhenUsed="1"/>
     <w:lsdException w:name="No List" w:semiHidden="1" w:unhideWhenUsed="1"/>
     <w:lsdException w:name="Outline List 1" w:semiHidden="1" w:unhideWhenUsed="1"/>
@@ -724,10 +812,8 @@
     <w:lsdException w:name="Table Elegant" w:semiHidden="1" w:unhideWhenUsed="1"/>
     <w:lsdException w:name="Table Professional" w:semiHidden="1" w:unhideWhenUsed="1"/>
     <w:lsdException w:name="Table Subtle 1" w:semiHidden="1" w:unhideWhenUsed="1"/>
-    <w:lsdException w:name="Table Subtle 2" w:semiHidden="1" w:unhideWhenUsed="1"/>
     <w:lsdException w:name="Table Web 1" w:semiHidden="1" w:unhideWhenUsed="1"/>
     <w:lsdException w:name="Table Web 2" w:semiHidden="1" w:unhideWhenUsed="1"/>
-    <w:lsdException w:name="Table Web 3" w:semiHidden="1" w:unhideWhenUsed="1"/>
     <w:lsdException w:name="Balloon Text" w:semiHidden="1" w:unhideWhenUsed="1"/>
     <w:lsdException w:name="Table Grid" w:uiPriority="39"/>
     <w:lsdException w:name="Table Theme" w:semiHidden="1" w:unhideWhenUsed="1"/>
@@ -946,6 +1032,10 @@
     <w:lsdException w:name="List Table 5 Dark Accent 6" w:uiPriority="50"/>
     <w:lsdException w:name="List Table 6 Colorful Accent 6" w:uiPriority="51"/>
     <w:lsdException w:name="List Table 7 Colorful Accent 6" w:uiPriority="52"/>
+    <w:lsdException w:name="Mention" w:semiHidden="1" w:unhideWhenUsed="1"/>
+    <w:lsdException w:name="Smart Hyperlink" w:semiHidden="1" w:unhideWhenUsed="1"/>
+    <w:lsdException w:name="Hashtag" w:semiHidden="1" w:unhideWhenUsed="1"/>
+    <w:lsdException w:name="Unresolved Mention" w:semiHidden="1" w:unhideWhenUsed="1"/>
   </w:latentStyles>
   <w:style w:type="paragraph" w:default="1" w:styleId="Normal">
     <w:name w:val="Normal"/>

</xml_diff>

<commit_message>
addition to intro to git by aditya
</commit_message>
<xml_diff>
--- a/intro_to_git.docx
+++ b/intro_to_git.docx
@@ -43,7 +43,29 @@
             <w:sz w:val="21"/>
             <w:szCs w:val="21"/>
           </w:rPr>
-          <w:t>/ɡɪt/</w:t>
+          <w:t>/</w:t>
+        </w:r>
+        <w:proofErr w:type="spellStart"/>
+        <w:r>
+          <w:rPr>
+            <w:rStyle w:val="Hyperlink"/>
+            <w:rFonts w:ascii="Arial" w:hAnsi="Arial" w:cs="Arial"/>
+            <w:color w:val="0B0080"/>
+            <w:sz w:val="21"/>
+            <w:szCs w:val="21"/>
+          </w:rPr>
+          <w:t>ɡɪt</w:t>
+        </w:r>
+        <w:proofErr w:type="spellEnd"/>
+        <w:r>
+          <w:rPr>
+            <w:rStyle w:val="Hyperlink"/>
+            <w:rFonts w:ascii="Arial" w:hAnsi="Arial" w:cs="Arial"/>
+            <w:color w:val="0B0080"/>
+            <w:sz w:val="21"/>
+            <w:szCs w:val="21"/>
+          </w:rPr>
+          <w:t>/</w:t>
         </w:r>
       </w:hyperlink>
       <w:r>
@@ -223,7 +245,17 @@
           <w:sz w:val="21"/>
           <w:szCs w:val="21"/>
         </w:rPr>
-        <w:t>, and support for distributed, non-linear workflows</w:t>
+        <w:t xml:space="preserve">, and support for distributed, non-linear </w:t>
+      </w:r>
+      <w:proofErr w:type="gramStart"/>
+      <w:r>
+        <w:rPr>
+          <w:rFonts w:ascii="Arial" w:hAnsi="Arial" w:cs="Arial"/>
+          <w:color w:val="202122"/>
+          <w:sz w:val="21"/>
+          <w:szCs w:val="21"/>
+        </w:rPr>
+        <w:t>workflows</w:t>
       </w:r>
       <w:r>
         <w:rPr>
@@ -235,41 +267,104 @@
         </w:rPr>
         <w:t>[</w:t>
       </w:r>
-      <w:hyperlink r:id="rId13" w:tooltip="Wikipedia:Please clarify" w:history="1">
-        <w:r>
-          <w:rPr>
-            <w:rStyle w:val="Hyperlink"/>
-            <w:rFonts w:ascii="Arial" w:hAnsi="Arial" w:cs="Arial"/>
-            <w:i/>
-            <w:iCs/>
+      <w:proofErr w:type="gramEnd"/>
+      <w:r>
+        <w:rPr>
+          <w:rStyle w:val="Hyperlink"/>
+          <w:rFonts w:ascii="Arial" w:hAnsi="Arial" w:cs="Arial"/>
+          <w:i/>
+          <w:iCs/>
+          <w:color w:val="0B0080"/>
+          <w:sz w:val="17"/>
+          <w:szCs w:val="17"/>
+          <w:vertAlign w:val="superscript"/>
+        </w:rPr>
+        <w:fldChar w:fldCharType="begin"/>
+      </w:r>
+      <w:r>
+        <w:rPr>
+          <w:rStyle w:val="Hyperlink"/>
+          <w:rFonts w:ascii="Arial" w:hAnsi="Arial" w:cs="Arial"/>
+          <w:i/>
+          <w:iCs/>
+          <w:color w:val="0B0080"/>
+          <w:sz w:val="17"/>
+          <w:szCs w:val="17"/>
+          <w:vertAlign w:val="superscript"/>
+        </w:rPr>
+        <w:instrText xml:space="preserve"> HYPERLINK "https://en.wikipedia.org/wiki/Wikipedia:Please_clarify" \o "Wikipedia:Please clarify" </w:instrText>
+      </w:r>
+      <w:r>
+        <w:rPr>
+          <w:rStyle w:val="Hyperlink"/>
+          <w:rFonts w:ascii="Arial" w:hAnsi="Arial" w:cs="Arial"/>
+          <w:i/>
+          <w:iCs/>
+          <w:color w:val="0B0080"/>
+          <w:sz w:val="17"/>
+          <w:szCs w:val="17"/>
+          <w:vertAlign w:val="superscript"/>
+        </w:rPr>
+        <w:fldChar w:fldCharType="separate"/>
+      </w:r>
+      <w:r>
+        <w:rPr>
+          <w:rStyle w:val="Hyperlink"/>
+          <w:rFonts w:ascii="Arial" w:hAnsi="Arial" w:cs="Arial"/>
+          <w:i/>
+          <w:iCs/>
+          <w:color w:val="0B0080"/>
+          <w:sz w:val="17"/>
+          <w:szCs w:val="17"/>
+          <w:vertAlign w:val="superscript"/>
+        </w:rPr>
+        <w:t>clarification needed</w:t>
+      </w:r>
+      <w:r>
+        <w:rPr>
+          <w:rStyle w:val="Hyperlink"/>
+          <w:rFonts w:ascii="Arial" w:hAnsi="Arial" w:cs="Arial"/>
+          <w:i/>
+          <w:iCs/>
+          <w:color w:val="0B0080"/>
+          <w:sz w:val="17"/>
+          <w:szCs w:val="17"/>
+          <w:vertAlign w:val="superscript"/>
+        </w:rPr>
+        <w:fldChar w:fldCharType="end"/>
+      </w:r>
+      <w:r>
+        <w:rPr>
+          <w:rFonts w:ascii="Arial" w:hAnsi="Arial" w:cs="Arial"/>
+          <w:color w:val="202122"/>
+          <w:sz w:val="17"/>
+          <w:szCs w:val="17"/>
+          <w:vertAlign w:val="superscript"/>
+        </w:rPr>
+        <w:t>]</w:t>
+      </w:r>
+      <w:r>
+        <w:rPr>
+          <w:rFonts w:ascii="Arial" w:hAnsi="Arial" w:cs="Arial"/>
+          <w:color w:val="202122"/>
+          <w:sz w:val="21"/>
+          <w:szCs w:val="21"/>
+        </w:rPr>
+        <w:t>.</w:t>
+      </w:r>
+      <w:hyperlink r:id="rId13" w:anchor="cite_note-kernel_SCM_saga-9" w:history="1">
+        <w:r>
+          <w:rPr>
+            <w:rStyle w:val="Hyperlink"/>
+            <w:rFonts w:ascii="Arial" w:hAnsi="Arial" w:cs="Arial"/>
             <w:color w:val="0B0080"/>
             <w:sz w:val="17"/>
             <w:szCs w:val="17"/>
             <w:vertAlign w:val="superscript"/>
           </w:rPr>
-          <w:t>clarification needed</w:t>
-        </w:r>
-      </w:hyperlink>
-      <w:r>
-        <w:rPr>
-          <w:rFonts w:ascii="Arial" w:hAnsi="Arial" w:cs="Arial"/>
-          <w:color w:val="202122"/>
-          <w:sz w:val="17"/>
-          <w:szCs w:val="17"/>
-          <w:vertAlign w:val="superscript"/>
-        </w:rPr>
-        <w:t>]</w:t>
-      </w:r>
-      <w:r>
-        <w:rPr>
-          <w:rFonts w:ascii="Arial" w:hAnsi="Arial" w:cs="Arial"/>
-          <w:color w:val="202122"/>
-          <w:sz w:val="21"/>
-          <w:szCs w:val="21"/>
-        </w:rPr>
-        <w:t>.</w:t>
-      </w:r>
-      <w:hyperlink r:id="rId14" w:anchor="cite_note-kernel_SCM_saga-9" w:history="1">
+          <w:t>[9</w:t>
+        </w:r>
+        <w:proofErr w:type="gramStart"/>
         <w:r>
           <w:rPr>
             <w:rStyle w:val="Hyperlink"/>
@@ -279,10 +374,11 @@
             <w:szCs w:val="17"/>
             <w:vertAlign w:val="superscript"/>
           </w:rPr>
-          <w:t>[9]</w:t>
-        </w:r>
-      </w:hyperlink>
-      <w:hyperlink r:id="rId15" w:anchor="cite_note-integrity_goals-10" w:history="1">
+          <w:t>]</w:t>
+        </w:r>
+        <w:proofErr w:type="gramEnd"/>
+      </w:hyperlink>
+      <w:hyperlink r:id="rId14" w:anchor="cite_note-integrity_goals-10" w:history="1">
         <w:r>
           <w:rPr>
             <w:rStyle w:val="Hyperlink"/>
@@ -295,7 +391,7 @@
           <w:t>[10]</w:t>
         </w:r>
       </w:hyperlink>
-      <w:hyperlink r:id="rId16" w:anchor="cite_note-linusGoogleTalk-11" w:history="1">
+      <w:hyperlink r:id="rId15" w:anchor="cite_note-linusGoogleTalk-11" w:history="1">
         <w:r>
           <w:rPr>
             <w:rStyle w:val="Hyperlink"/>
@@ -330,7 +426,7 @@
         </w:rPr>
         <w:t>Git was created by </w:t>
       </w:r>
-      <w:hyperlink r:id="rId17" w:tooltip="Linus Torvalds" w:history="1">
+      <w:hyperlink r:id="rId16" w:tooltip="Linus Torvalds" w:history="1">
         <w:r>
           <w:rPr>
             <w:rStyle w:val="Hyperlink"/>
@@ -351,7 +447,7 @@
         </w:rPr>
         <w:t> in 2005 for development of the </w:t>
       </w:r>
-      <w:hyperlink r:id="rId18" w:tooltip="Linux kernel" w:history="1">
+      <w:hyperlink r:id="rId17" w:tooltip="Linux kernel" w:history="1">
         <w:r>
           <w:rPr>
             <w:rStyle w:val="Hyperlink"/>
@@ -372,7 +468,7 @@
         </w:rPr>
         <w:t>, with other kernel developers contributing to its initial development.</w:t>
       </w:r>
-      <w:hyperlink r:id="rId19" w:anchor="cite_note-pro-git-1.2-12" w:history="1">
+      <w:hyperlink r:id="rId18" w:anchor="cite_note-pro-git-1.2-12" w:history="1">
         <w:r>
           <w:rPr>
             <w:rStyle w:val="Hyperlink"/>
@@ -392,9 +488,29 @@
           <w:sz w:val="21"/>
           <w:szCs w:val="21"/>
         </w:rPr>
-        <w:t> Since 2005, Junio Hamano has been the core maintainer. As with most other distributed version-control systems, and unlike most </w:t>
-      </w:r>
-      <w:hyperlink r:id="rId20" w:tooltip="Client–server" w:history="1">
+        <w:t xml:space="preserve"> Since 2005, </w:t>
+      </w:r>
+      <w:proofErr w:type="spellStart"/>
+      <w:r>
+        <w:rPr>
+          <w:rFonts w:ascii="Arial" w:hAnsi="Arial" w:cs="Arial"/>
+          <w:color w:val="202122"/>
+          <w:sz w:val="21"/>
+          <w:szCs w:val="21"/>
+        </w:rPr>
+        <w:t>Junio</w:t>
+      </w:r>
+      <w:proofErr w:type="spellEnd"/>
+      <w:r>
+        <w:rPr>
+          <w:rFonts w:ascii="Arial" w:hAnsi="Arial" w:cs="Arial"/>
+          <w:color w:val="202122"/>
+          <w:sz w:val="21"/>
+          <w:szCs w:val="21"/>
+        </w:rPr>
+        <w:t xml:space="preserve"> Hamano has been the core maintainer. As with most other distributed version-control systems, and unlike most </w:t>
+      </w:r>
+      <w:hyperlink r:id="rId19" w:tooltip="Client–server" w:history="1">
         <w:r>
           <w:rPr>
             <w:rStyle w:val="Hyperlink"/>
@@ -415,7 +531,7 @@
         </w:rPr>
         <w:t> systems, every Git </w:t>
       </w:r>
-      <w:hyperlink r:id="rId21" w:tooltip="Directory (computing)" w:history="1">
+      <w:hyperlink r:id="rId20" w:tooltip="Directory (computing)" w:history="1">
         <w:r>
           <w:rPr>
             <w:rStyle w:val="Hyperlink"/>
@@ -436,7 +552,7 @@
         </w:rPr>
         <w:t> on every </w:t>
       </w:r>
-      <w:hyperlink r:id="rId22" w:tooltip="Node (networking)" w:history="1">
+      <w:hyperlink r:id="rId21" w:tooltip="Node (networking)" w:history="1">
         <w:r>
           <w:rPr>
             <w:rStyle w:val="Hyperlink"/>
@@ -457,7 +573,7 @@
         </w:rPr>
         <w:t> is a full-fledged </w:t>
       </w:r>
-      <w:hyperlink r:id="rId23" w:tooltip="Repository (version control)" w:history="1">
+      <w:hyperlink r:id="rId22" w:tooltip="Repository (version control)" w:history="1">
         <w:r>
           <w:rPr>
             <w:rStyle w:val="Hyperlink"/>
@@ -478,7 +594,7 @@
         </w:rPr>
         <w:t> with complete history and full version-tracking abilities, independent of network access or a central server.</w:t>
       </w:r>
-      <w:hyperlink r:id="rId24" w:anchor="cite_note-13" w:history="1">
+      <w:hyperlink r:id="rId23" w:anchor="cite_note-13" w:history="1">
         <w:r>
           <w:rPr>
             <w:rStyle w:val="Hyperlink"/>
@@ -500,7 +616,7 @@
         </w:rPr>
         <w:t> Git is </w:t>
       </w:r>
-      <w:hyperlink r:id="rId25" w:tooltip="Free and open-source software" w:history="1">
+      <w:hyperlink r:id="rId24" w:tooltip="Free and open-source software" w:history="1">
         <w:r>
           <w:rPr>
             <w:rStyle w:val="Hyperlink"/>
@@ -521,7 +637,7 @@
         </w:rPr>
         <w:t> distributed under </w:t>
       </w:r>
-      <w:hyperlink r:id="rId26" w:anchor="Version_2" w:tooltip="GNU General Public License" w:history="1">
+      <w:hyperlink r:id="rId25" w:anchor="Version_2" w:tooltip="GNU General Public License" w:history="1">
         <w:r>
           <w:rPr>
             <w:rStyle w:val="Hyperlink"/>
@@ -544,9 +660,45 @@
       </w:r>
     </w:p>
     <w:p>
+      <w:pPr>
+        <w:pStyle w:val="NormalWeb"/>
+        <w:shd w:val="clear" w:color="auto" w:fill="FFFFFF"/>
+        <w:spacing w:before="120" w:beforeAutospacing="0" w:after="120" w:afterAutospacing="0"/>
+        <w:rPr>
+          <w:rFonts w:ascii="Arial" w:hAnsi="Arial" w:cs="Arial"/>
+          <w:color w:val="202122"/>
+          <w:sz w:val="21"/>
+          <w:szCs w:val="21"/>
+        </w:rPr>
+      </w:pPr>
+    </w:p>
+    <w:p>
+      <w:pPr>
+        <w:pStyle w:val="NormalWeb"/>
+        <w:shd w:val="clear" w:color="auto" w:fill="FFFFFF"/>
+        <w:spacing w:before="120" w:beforeAutospacing="0" w:after="120" w:afterAutospacing="0"/>
+        <w:rPr>
+          <w:rFonts w:ascii="Arial" w:hAnsi="Arial" w:cs="Arial"/>
+          <w:color w:val="202122"/>
+          <w:sz w:val="21"/>
+          <w:szCs w:val="21"/>
+          <w:lang w:val="id-ID"/>
+        </w:rPr>
+      </w:pPr>
+      <w:r>
+        <w:rPr>
+          <w:rFonts w:ascii="Arial" w:hAnsi="Arial" w:cs="Arial"/>
+          <w:color w:val="202122"/>
+          <w:sz w:val="21"/>
+          <w:szCs w:val="21"/>
+          <w:lang w:val="id-ID"/>
+        </w:rPr>
+        <w:t>This is added by Aditya.</w:t>
+      </w:r>
       <w:bookmarkStart w:id="0" w:name="_GoBack"/>
       <w:bookmarkEnd w:id="0"/>
     </w:p>
+    <w:p/>
     <w:sectPr>
       <w:pgSz w:w="11906" w:h="16838"/>
       <w:pgMar w:top="1440" w:right="1440" w:bottom="1440" w:left="1440" w:header="708" w:footer="708" w:gutter="0"/>

</xml_diff>